<commit_message>
Clean up folder structure, fix styling, add more
</commit_message>
<xml_diff>
--- a/Party at Whitethorn House/Party at Whitethorn House.docx
+++ b/Party at Whitethorn House/Party at Whitethorn House.docx
@@ -5,99 +5,56 @@
     <w:p>
       <w:pPr>
         <w:rPr>
-          <w:sz w:val="24"/>
-          <w:szCs w:val="24"/>
+          <w:i/>
+          <w:iCs/>
         </w:rPr>
       </w:pPr>
       <w:r>
-        <w:t>In the dilapidated</w:t>
+        <w:t xml:space="preserve">Whitethorn House, formerly Rowan Manor, is under new management. </w:t>
       </w:r>
       <w:r>
         <w:rPr>
           <w:rStyle w:val="Strong"/>
         </w:rPr>
+        <w:t>Lady</w:t>
+      </w:r>
+      <w:r>
         <w:t xml:space="preserve"> </w:t>
       </w:r>
       <w:r>
-        <w:t>Six Towers</w:t>
+        <w:rPr>
+          <w:rStyle w:val="Strong"/>
+          <w:color w:val="auto"/>
+        </w:rPr>
+        <w:t>Veretta Whitethorn</w:t>
+      </w:r>
+      <w:r>
+        <w:rPr>
+          <w:i/>
+          <w:iCs/>
+        </w:rPr>
+        <w:t xml:space="preserve"> </w:t>
+      </w:r>
+      <w:r>
+        <w:t xml:space="preserve">has been busy renovating the property after the departure of its heir. In the great hall, servants bustle about carrying opulent furniture. Here, </w:t>
+      </w:r>
+      <w:r>
+        <w:t xml:space="preserve">Lady Whitethorn </w:t>
+      </w:r>
+      <w:r>
+        <w:t xml:space="preserve">meets with you, </w:t>
+      </w:r>
+      <w:r>
+        <w:t>her</w:t>
+      </w:r>
+      <w:r>
+        <w:t xml:space="preserve"> </w:t>
       </w:r>
       <w:r>
         <w:rPr>
           <w:rStyle w:val="Strong"/>
         </w:rPr>
-        <w:t xml:space="preserve"> </w:t>
-      </w:r>
-      <w:r>
-        <w:t>district of Duskvol, the antique</w:t>
-      </w:r>
-      <w:r>
-        <w:rPr>
-          <w:rStyle w:val="Strong"/>
-        </w:rPr>
-        <w:t xml:space="preserve"> </w:t>
-      </w:r>
-      <w:r>
-        <w:rPr>
-          <w:rStyle w:val="Strong"/>
-        </w:rPr>
-        <w:t>Rowan Manor</w:t>
-      </w:r>
-      <w:r>
-        <w:rPr>
-          <w:rStyle w:val="Strong"/>
-        </w:rPr>
-        <w:t xml:space="preserve"> </w:t>
-      </w:r>
-      <w:r>
-        <w:t xml:space="preserve">is one of the last of the eponymous grand residences still inhabited by its original noble family. The Rowan family rules their holdings from within the fortress, rarely </w:t>
-      </w:r>
-      <w:r>
-        <w:t>venturing</w:t>
-      </w:r>
-      <w:r>
-        <w:t xml:space="preserve"> beyond its walls.</w:t>
-      </w:r>
-    </w:p>
-    <w:p>
-      <w:pPr>
-        <w:rPr>
-          <w:sz w:val="24"/>
-          <w:szCs w:val="24"/>
-        </w:rPr>
-      </w:pPr>
-      <w:r>
-        <w:t xml:space="preserve">The young heir, </w:t>
-      </w:r>
-      <w:r>
-        <w:rPr>
-          <w:rStyle w:val="Strong"/>
-        </w:rPr>
-        <w:t>Lord Marcus Rowan</w:t>
-      </w:r>
-      <w:r>
-        <w:t xml:space="preserve">, paces furiously in the great hall </w:t>
-      </w:r>
-      <w:r>
-        <w:t xml:space="preserve">before </w:t>
-      </w:r>
-      <w:r>
-        <w:t>an assembled court.</w:t>
-      </w:r>
-      <w:r>
-        <w:br/>
-        <w:t xml:space="preserve">He </w:t>
-      </w:r>
-      <w:r>
-        <w:t xml:space="preserve">points accusingly </w:t>
-      </w:r>
-      <w:r>
-        <w:t xml:space="preserve">at his bride-to-be, the wealthy merchant’s daughter </w:t>
-      </w:r>
-      <w:r>
-        <w:rPr>
-          <w:rStyle w:val="Strong"/>
-        </w:rPr>
-        <w:t>Veretta Whitethorn</w:t>
+        <w:t>most trusted retainers</w:t>
       </w:r>
       <w:r>
         <w:t>.</w:t>
@@ -106,120 +63,36 @@
     <w:p>
       <w:pPr>
         <w:pStyle w:val="Quote"/>
-        <w:rPr>
-          <w:sz w:val="24"/>
-          <w:szCs w:val="24"/>
-        </w:rPr>
       </w:pPr>
       <w:r>
-        <w:t xml:space="preserve">“I don’t believe you! If you aren’t </w:t>
-      </w:r>
-      <w:r>
-        <w:t>wearing</w:t>
-      </w:r>
-      <w:r>
-        <w:t xml:space="preserve"> </w:t>
-      </w:r>
-      <w:r>
-        <w:t>that</w:t>
-      </w:r>
-      <w:r>
-        <w:t xml:space="preserve"> diamond necklace at the ball in one week, I will have your father’s fortunes seized. Next time I see that Skovlan prince you betrayed me with, he’ll be put down like the dog he is. Get out of my sight!”</w:t>
-      </w:r>
-    </w:p>
-    <w:p>
-      <w:r>
-        <w:t xml:space="preserve">The courtiers part </w:t>
-      </w:r>
-      <w:r>
-        <w:t xml:space="preserve">as </w:t>
-      </w:r>
-      <w:r>
-        <w:t xml:space="preserve">Veretta gathers the folds of her gown and storms out with her head held high. </w:t>
-      </w:r>
-      <w:r>
-        <w:t>Within</w:t>
-      </w:r>
-      <w:r>
-        <w:t xml:space="preserve"> her </w:t>
-      </w:r>
-      <w:r>
-        <w:t xml:space="preserve">private </w:t>
-      </w:r>
-      <w:r>
-        <w:t xml:space="preserve">chambers, she </w:t>
-      </w:r>
-      <w:r>
-        <w:t xml:space="preserve">covertly </w:t>
-      </w:r>
-      <w:r>
-        <w:t>meet</w:t>
-      </w:r>
-      <w:r>
-        <w:t>s</w:t>
-      </w:r>
-      <w:r>
-        <w:t xml:space="preserve"> with you, her </w:t>
+        <w:t xml:space="preserve">“My dear friends, I will be hosting a party to celebrate the passing of the estate into new hands. A grand musical performance starring the renowned </w:t>
       </w:r>
       <w:r>
         <w:rPr>
           <w:rStyle w:val="Strong"/>
         </w:rPr>
-        <w:t>most trusted retainers</w:t>
-      </w:r>
-      <w:r>
-        <w:t>.</w:t>
+        <w:t>Tabitha Slane</w:t>
+      </w:r>
+      <w:r>
+        <w:t xml:space="preserve"> will take place here, at Whitethorn House. Business owners and Akarosi nobility will be in attendance.”</w:t>
       </w:r>
     </w:p>
     <w:p>
       <w:pPr>
-        <w:pStyle w:val="Quote"/>
-        <w:spacing w:afterLines="0" w:after="200"/>
+        <w:spacing w:after="200"/>
+        <w:rPr>
+          <w:i/>
+          <w:iCs/>
+        </w:rPr>
       </w:pPr>
       <w:r>
-        <w:t xml:space="preserve"> </w:t>
-      </w:r>
-      <w:r>
-        <w:t>“</w:t>
-      </w:r>
-      <w:r>
-        <w:t>S</w:t>
-      </w:r>
-      <w:r>
-        <w:t xml:space="preserve">ome </w:t>
-      </w:r>
-      <w:r>
-        <w:t xml:space="preserve">days ago, I ended an affair with </w:t>
-      </w:r>
-      <w:r>
-        <w:t>the Skovlan prince</w:t>
-      </w:r>
-      <w:r>
-        <w:rPr>
-          <w:rStyle w:val="Strong"/>
-        </w:rPr>
-        <w:t xml:space="preserve"> </w:t>
-      </w:r>
-      <w:r>
-        <w:rPr>
-          <w:rStyle w:val="Strong"/>
-        </w:rPr>
-        <w:t>Lars Stormheart</w:t>
-      </w:r>
-      <w:r>
-        <w:t xml:space="preserve">. He begged me for a token to remember me by. I refused, but he must have </w:t>
-      </w:r>
-      <w:r>
-        <w:t xml:space="preserve">taken </w:t>
-      </w:r>
-      <w:r>
-        <w:t xml:space="preserve">my heirloom necklace before leaving for his family’s estate in Skovlan! I’ve arranged for your </w:t>
-      </w:r>
-      <w:r>
-        <w:t xml:space="preserve">transport </w:t>
-      </w:r>
-      <w:r>
-        <w:t>on board a leviathan-hunting ship tomorrow to retrieve the necklace.”</w:t>
+        <w:t xml:space="preserve">Lady Whitethorn </w:t>
+      </w:r>
+      <w:r>
+        <w:t>explains</w:t>
+      </w:r>
+      <w:r>
+        <w:t xml:space="preserve"> that you must ensure the party goes perfectly to secure her new social standing and open pathways for new alliances with respectable society.</w:t>
       </w:r>
     </w:p>
     <w:tbl>
@@ -267,7 +140,7 @@
               </w:rPr>
             </w:pPr>
             <w:r>
-              <w:t>Items &amp; Appearance</w:t>
+              <w:t>Preparing for the Party</w:t>
             </w:r>
           </w:p>
         </w:tc>
@@ -285,41 +158,135 @@
             <w:hideMark/>
           </w:tcPr>
           <w:p>
+            <w:r>
+              <w:t xml:space="preserve">Ask the players to describe </w:t>
+            </w:r>
+            <w:r>
+              <w:rPr>
+                <w:rStyle w:val="Strong"/>
+              </w:rPr>
+              <w:t>Whitethorn House</w:t>
+            </w:r>
+            <w:r>
+              <w:t xml:space="preserve">. Lady Whitethorn is the daughter of a wealthy merchant, Abel Whitethorn, </w:t>
+            </w:r>
+            <w:r>
+              <w:t>so</w:t>
+            </w:r>
+            <w:r>
+              <w:t xml:space="preserve"> she has some coin set aside for the preparations.</w:t>
+            </w:r>
+          </w:p>
+          <w:p>
             <w:pPr>
               <w:pStyle w:val="NoParagraphNormal"/>
             </w:pPr>
             <w:r>
-              <w:t>hat with peacock feathers — wide-</w:t>
-            </w:r>
-            <w:r>
-              <w:t>brimmed floppy hat — brass buttons — laced corset — monocle</w:t>
-            </w:r>
-            <w:r>
-              <w:t xml:space="preserve"> </w:t>
-            </w:r>
-            <w:r>
-              <w:br/>
-            </w:r>
-            <w:r>
-              <w:t>frilly cuffs — baggy sleeves — colorful tunic — rough-spun cloak — chest-holster — half-plate armor</w:t>
-            </w:r>
-            <w:r>
-              <w:br/>
-            </w:r>
-            <w:r>
-              <w:t>sword sheath — gossamer gown — flowing silk dress — padded vest — high collar — buckled shoes</w:t>
-            </w:r>
-            <w:r>
-              <w:br/>
-            </w:r>
-            <w:r>
-              <w:t>slim gloves — soft leather boots — a dueling rapier</w:t>
-            </w:r>
-            <w:r>
-              <w:t xml:space="preserve"> — ivory-hilted pistols — a lady’s</w:t>
-            </w:r>
-            <w:r>
-              <w:t xml:space="preserve"> handkerchief</w:t>
+              <w:rPr>
+                <w:rFonts w:ascii="Segoe UI Symbol" w:hAnsi="Segoe UI Symbol" w:cs="Segoe UI Symbol"/>
+              </w:rPr>
+              <w:t>❖</w:t>
+            </w:r>
+            <w:r>
+              <w:t xml:space="preserve"> Is there an item of special value in the house? Is it dangerous?</w:t>
+            </w:r>
+          </w:p>
+          <w:p>
+            <w:pPr>
+              <w:pStyle w:val="NoParagraphNormal"/>
+            </w:pPr>
+            <w:r>
+              <w:rPr>
+                <w:rFonts w:ascii="Segoe UI Symbol" w:hAnsi="Segoe UI Symbol" w:cs="Segoe UI Symbol"/>
+              </w:rPr>
+              <w:t>❖</w:t>
+            </w:r>
+            <w:r>
+              <w:t xml:space="preserve"> Food and drink will need to be served. Do you know anybody who can cater?</w:t>
+            </w:r>
+          </w:p>
+          <w:p>
+            <w:pPr>
+              <w:pStyle w:val="NoParagraphNormal"/>
+            </w:pPr>
+            <w:r>
+              <w:rPr>
+                <w:rFonts w:ascii="Segoe UI Symbol" w:hAnsi="Segoe UI Symbol" w:cs="Segoe UI Symbol"/>
+              </w:rPr>
+              <w:t>❖</w:t>
+            </w:r>
+            <w:r>
+              <w:t xml:space="preserve"> What happened to the previous owner, </w:t>
+            </w:r>
+            <w:r>
+              <w:rPr>
+                <w:rStyle w:val="Strong"/>
+              </w:rPr>
+              <w:t>Lord Marcus Rowan</w:t>
+            </w:r>
+            <w:r>
+              <w:t>?</w:t>
+            </w:r>
+          </w:p>
+          <w:p>
+            <w:r>
+              <w:rPr>
+                <w:rFonts w:ascii="Segoe UI Symbol" w:hAnsi="Segoe UI Symbol" w:cs="Segoe UI Symbol"/>
+              </w:rPr>
+              <w:t>❖</w:t>
+            </w:r>
+            <w:r>
+              <w:t xml:space="preserve"> What other rooms are there in the house? </w:t>
+            </w:r>
+            <w:r>
+              <w:t>What’s an interesting detail to each room?</w:t>
+            </w:r>
+          </w:p>
+          <w:p>
+            <w:pPr>
+              <w:pStyle w:val="NoParagraphNormal"/>
+            </w:pPr>
+            <w:r>
+              <w:rPr>
+                <w:rStyle w:val="Strong"/>
+              </w:rPr>
+              <w:t>Rooms</w:t>
+            </w:r>
+            <w:r>
+              <w:rPr>
+                <w:rStyle w:val="Strong"/>
+              </w:rPr>
+              <w:t>:</w:t>
+            </w:r>
+            <w:r>
+              <w:t xml:space="preserve"> great hall </w:t>
+            </w:r>
+            <w:r>
+              <w:rPr>
+                <w:rFonts w:cs="Georgia"/>
+              </w:rPr>
+              <w:t>—</w:t>
+            </w:r>
+            <w:r>
+              <w:t xml:space="preserve"> ballroom </w:t>
+            </w:r>
+            <w:r>
+              <w:rPr>
+                <w:rFonts w:cs="Georgia"/>
+              </w:rPr>
+              <w:t>—</w:t>
+            </w:r>
+            <w:r>
+              <w:t xml:space="preserve"> servants quarters </w:t>
+            </w:r>
+            <w:r>
+              <w:rPr>
+                <w:rFonts w:cs="Georgia"/>
+              </w:rPr>
+              <w:t>—</w:t>
+            </w:r>
+            <w:r>
+              <w:t xml:space="preserve"> locked study — library — exotic gardens — crypt kitchens — wine cellar — hidden attic — laboratory — atrium — gallery hallway — armory — vault</w:t>
             </w:r>
           </w:p>
         </w:tc>
@@ -369,16 +336,7 @@
               <w:pStyle w:val="SectionHeading"/>
             </w:pPr>
             <w:r>
-              <w:t xml:space="preserve">Scenes &amp; </w:t>
-            </w:r>
-            <w:r>
-              <w:t>Complications</w:t>
-            </w:r>
-            <w:r>
-              <w:rPr>
-                <w:bCs/>
-              </w:rPr>
-              <w:t xml:space="preserve"> </w:t>
+              <w:t>Notable Attendants</w:t>
             </w:r>
           </w:p>
         </w:tc>
@@ -419,32 +377,37 @@
                 <w:p>
                   <w:pPr>
                     <w:rPr>
-                      <w:sz w:val="24"/>
-                      <w:szCs w:val="24"/>
+                      <w:i/>
+                      <w:iCs/>
                     </w:rPr>
                   </w:pPr>
-                  <w:r>
-                    <w:t xml:space="preserve">During the voyage to Skovlan aboard the </w:t>
-                  </w:r>
                   <w:r>
                     <w:rPr>
                       <w:rStyle w:val="Strong"/>
                       <w:i/>
                       <w:iCs/>
                     </w:rPr>
-                    <w:t>Dawn Reaper</w:t>
-                  </w:r>
-                  <w:r>
-                    <w:t>, the captain loses his mind.</w:t>
+                    <w:t>Tabitha Slane</w:t>
+                  </w:r>
+                  <w:r>
+                    <w:rPr>
+                      <w:rStyle w:val="Strong"/>
+                      <w:i/>
+                      <w:iCs/>
+                    </w:rPr>
+                    <w:t xml:space="preserve"> </w:t>
+                  </w:r>
+                  <w:r>
+                    <w:rPr>
+                      <w:i/>
+                      <w:iCs/>
+                    </w:rPr>
+                    <w:t>is a musician known in even the more distant corners of the Empire.</w:t>
                   </w:r>
                 </w:p>
                 <w:p>
                   <w:pPr>
                     <w:pStyle w:val="NoParagraphNormal"/>
-                    <w:rPr>
-                      <w:sz w:val="24"/>
-                      <w:szCs w:val="24"/>
-                    </w:rPr>
                   </w:pPr>
                   <w:r>
                     <w:rPr>
@@ -453,21 +416,38 @@
                     <w:t>❖</w:t>
                   </w:r>
                   <w:r>
-                    <w:t xml:space="preserve"> </w:t>
-                  </w:r>
-                  <w:r>
-                    <w:rPr>
-                      <w:rStyle w:val="Strong"/>
-                    </w:rPr>
-                    <w:t>Captain Silas</w:t>
-                  </w:r>
-                  <w:r>
-                    <w:t xml:space="preserve"> intentionally ignites the fuel</w:t>
+                    <w:t xml:space="preserve"> She unexpectedly cancels. Who fills in?</w:t>
                   </w:r>
                 </w:p>
                 <w:p>
                   <w:pPr>
                     <w:pStyle w:val="NoParagraphNormal"/>
+                  </w:pPr>
+                  <w:r>
+                    <w:rPr>
+                      <w:rFonts w:ascii="Segoe UI Symbol" w:hAnsi="Segoe UI Symbol" w:cs="Segoe UI Symbol"/>
+                    </w:rPr>
+                    <w:t>❖</w:t>
+                  </w:r>
+                  <w:r>
+                    <w:t xml:space="preserve"> Tabitha</w:t>
+                  </w:r>
+                  <w:r>
+                    <w:rPr>
+                      <w:rFonts w:cs="Georgia"/>
+                    </w:rPr>
+                    <w:t>’</w:t>
+                  </w:r>
+                  <w:r>
+                    <w:t>s instrument must be fetched from another room. As you grasp it, it speaks</w:t>
+                  </w:r>
+                  <w:r>
+                    <w:t xml:space="preserve"> to you</w:t>
+                  </w:r>
+                </w:p>
+                <w:p>
+                  <w:pPr>
+                    <w:pStyle w:val="NoParagraphNormal"/>
                     <w:rPr>
                       <w:sz w:val="24"/>
                       <w:szCs w:val="24"/>
@@ -480,10 +460,7 @@
                     <w:t>❖</w:t>
                   </w:r>
                   <w:r>
-                    <w:t xml:space="preserve"> The crew is sacrificed</w:t>
-                  </w:r>
-                  <w:r>
-                    <w:t xml:space="preserve"> to a Forgotten God</w:t>
+                    <w:t xml:space="preserve"> As she plays a high note, glass vials shatter. Whose are they? What fumes are released?</w:t>
                   </w:r>
                 </w:p>
               </w:tc>
@@ -501,35 +478,29 @@
                 <w:p>
                   <w:pPr>
                     <w:rPr>
-                      <w:sz w:val="24"/>
-                      <w:szCs w:val="24"/>
+                      <w:i/>
+                      <w:iCs/>
                     </w:rPr>
                   </w:pPr>
-                  <w:r>
-                    <w:t xml:space="preserve">A </w:t>
-                  </w:r>
                   <w:r>
                     <w:rPr>
                       <w:rStyle w:val="Strong"/>
                       <w:i/>
                       <w:iCs/>
                     </w:rPr>
-                    <w:t>Pirate Longship</w:t>
-                  </w:r>
-                  <w:r>
-                    <w:t xml:space="preserve"> </w:t>
-                  </w:r>
-                  <w:r>
-                    <w:t>ambushes the transport to steal the demon-blood cargo.</w:t>
+                    <w:t xml:space="preserve">Lord Dalmore </w:t>
+                  </w:r>
+                  <w:r>
+                    <w:rPr>
+                      <w:i/>
+                      <w:iCs/>
+                    </w:rPr>
+                    <w:t>is a ranking member of the Ministry of Preservation. He’s impatient and has a hefty appetite.</w:t>
                   </w:r>
                 </w:p>
                 <w:p>
                   <w:pPr>
                     <w:pStyle w:val="NoParagraphNormal"/>
-                    <w:rPr>
-                      <w:sz w:val="24"/>
-                      <w:szCs w:val="24"/>
-                    </w:rPr>
                   </w:pPr>
                   <w:r>
                     <w:rPr>
@@ -538,7 +509,10 @@
                     <w:t>❖</w:t>
                   </w:r>
                   <w:r>
-                    <w:t xml:space="preserve"> An explosion causes the ship to sink</w:t>
+                    <w:t xml:space="preserve"> He </w:t>
+                  </w:r>
+                  <w:r>
+                    <w:t>gets sick from a clam. Whose fault is it?</w:t>
                   </w:r>
                 </w:p>
                 <w:p>
@@ -556,7 +530,28 @@
                     <w:t>❖</w:t>
                   </w:r>
                   <w:r>
-                    <w:t xml:space="preserve"> Another longship appears from a rival clan</w:t>
+                    <w:t xml:space="preserve"> On a trip to the toilets he dwells near a statue of the manor</w:t>
+                  </w:r>
+                  <w:r>
+                    <w:rPr>
+                      <w:rFonts w:cs="Georgia"/>
+                    </w:rPr>
+                    <w:t>’</w:t>
+                  </w:r>
+                  <w:r>
+                    <w:t xml:space="preserve">s previous owner, </w:t>
+                  </w:r>
+                  <w:r>
+                    <w:rPr>
+                      <w:rStyle w:val="Strong"/>
+                    </w:rPr>
+                    <w:t>Lord Marcus Rowan</w:t>
+                  </w:r>
+                  <w:r>
+                    <w:t>.</w:t>
+                  </w:r>
+                  <w:r>
+                    <w:t xml:space="preserve"> How did they know each other?</w:t>
                   </w:r>
                 </w:p>
               </w:tc>
@@ -576,39 +571,43 @@
                 <w:p>
                   <w:pPr>
                     <w:rPr>
-                      <w:sz w:val="24"/>
-                      <w:szCs w:val="24"/>
+                      <w:i/>
+                      <w:iCs/>
                     </w:rPr>
                   </w:pPr>
-                  <w:r>
-                    <w:t xml:space="preserve">The </w:t>
-                  </w:r>
                   <w:r>
                     <w:rPr>
                       <w:rStyle w:val="Strong"/>
                       <w:i/>
                       <w:iCs/>
                     </w:rPr>
-                    <w:t>Stormheart Estate</w:t>
-                  </w:r>
-                  <w:r>
-                    <w:rPr>
-                      <w:sz w:val="16"/>
-                      <w:szCs w:val="16"/>
-                    </w:rPr>
-                    <w:t xml:space="preserve"> </w:t>
-                  </w:r>
-                  <w:r>
-                    <w:t>is guarded by loyal bodyguards and fierce mercenaries.</w:t>
+                    <w:t>Madame Tesslyn</w:t>
+                  </w:r>
+                  <w:r>
+                    <w:rPr>
+                      <w:i/>
+                      <w:iCs/>
+                    </w:rPr>
+                    <w:t xml:space="preserve"> is the wealthy proprietor of the Red Lamp </w:t>
+                  </w:r>
+                  <w:r>
+                    <w:rPr>
+                      <w:i/>
+                      <w:iCs/>
+                    </w:rPr>
+                    <w:t xml:space="preserve">Club </w:t>
+                  </w:r>
+                  <w:r>
+                    <w:rPr>
+                      <w:i/>
+                      <w:iCs/>
+                    </w:rPr>
+                    <w:t>in Silkshore.</w:t>
                   </w:r>
                 </w:p>
                 <w:p>
                   <w:pPr>
                     <w:pStyle w:val="NoParagraphNormal"/>
-                    <w:rPr>
-                      <w:sz w:val="24"/>
-                      <w:szCs w:val="24"/>
-                    </w:rPr>
                   </w:pPr>
                   <w:r>
                     <w:rPr>
@@ -617,7 +616,7 @@
                     <w:t>❖</w:t>
                   </w:r>
                   <w:r>
-                    <w:t xml:space="preserve"> An alarm goes off, alerting the defenders</w:t>
+                    <w:t xml:space="preserve"> One of her associates reveals herself to be a bounty hunter. Who is the target?</w:t>
                   </w:r>
                 </w:p>
                 <w:p>
@@ -635,19 +634,7 @@
                     <w:t>❖</w:t>
                   </w:r>
                   <w:r>
-                    <w:rPr>
-                      <w:rFonts w:ascii="Segoe UI Symbol" w:hAnsi="Segoe UI Symbol" w:cs="Segoe UI Symbol"/>
-                    </w:rPr>
-                    <w:t xml:space="preserve"> </w:t>
-                  </w:r>
-                  <w:r>
-                    <w:rPr>
-                      <w:rFonts w:ascii="Segoe UI Symbol" w:hAnsi="Segoe UI Symbol" w:cs="Segoe UI Symbol"/>
-                    </w:rPr>
-                    <w:t>Snow makes</w:t>
-                  </w:r>
-                  <w:r>
-                    <w:t xml:space="preserve"> it harder to see and hear</w:t>
+                    <w:t xml:space="preserve"> Madame Tesslyn tries to poison someone</w:t>
                   </w:r>
                 </w:p>
               </w:tc>
@@ -665,21 +652,29 @@
                 <w:p>
                   <w:pPr>
                     <w:rPr>
-                      <w:sz w:val="24"/>
-                      <w:szCs w:val="24"/>
+                      <w:i/>
+                      <w:iCs/>
                     </w:rPr>
                   </w:pPr>
                   <w:r>
-                    <w:t>Lars insists he didn’t steal the necklace.</w:t>
+                    <w:rPr>
+                      <w:rStyle w:val="Strong"/>
+                      <w:i/>
+                      <w:iCs/>
+                    </w:rPr>
+                    <w:t>Bazso Baz</w:t>
+                  </w:r>
+                  <w:r>
+                    <w:rPr>
+                      <w:i/>
+                      <w:iCs/>
+                    </w:rPr>
+                    <w:t xml:space="preserve"> is a hot-headed gang leader who wants to be respected as a business owner.</w:t>
                   </w:r>
                 </w:p>
                 <w:p>
                   <w:pPr>
                     <w:pStyle w:val="NoParagraphNormal"/>
-                    <w:rPr>
-                      <w:sz w:val="24"/>
-                      <w:szCs w:val="24"/>
-                    </w:rPr>
                   </w:pPr>
                   <w:r>
                     <w:rPr>
@@ -688,19 +683,7 @@
                     <w:t>❖</w:t>
                   </w:r>
                   <w:r>
-                    <w:t xml:space="preserve"> He asks you to bring a </w:t>
-                  </w:r>
-                  <w:r>
-                    <w:rPr>
-                      <w:b/>
-                      <w:bCs/>
-                      <w:sz w:val="16"/>
-                      <w:szCs w:val="16"/>
-                    </w:rPr>
-                    <w:t>SEALED LETTER</w:t>
-                  </w:r>
-                  <w:r>
-                    <w:t xml:space="preserve"> containing a marriage offer to Veretta.</w:t>
+                    <w:t xml:space="preserve"> He gets startled and his gun goes off</w:t>
                   </w:r>
                 </w:p>
                 <w:p>
@@ -718,11 +701,86 @@
                     <w:t>❖</w:t>
                   </w:r>
                   <w:r>
-                    <w:t xml:space="preserve"> An assassin tries to kill Lars</w:t>
+                    <w:t xml:space="preserve"> Bazso Baz challenges someone to a duel, what antagonized him?</w:t>
                   </w:r>
                 </w:p>
               </w:tc>
             </w:tr>
+          </w:tbl>
+          <w:p/>
+        </w:tc>
+      </w:tr>
+    </w:tbl>
+    <w:p>
+      <w:pPr>
+        <w:pStyle w:val="NoParagraphNormal"/>
+      </w:pPr>
+    </w:p>
+    <w:tbl>
+      <w:tblPr>
+        <w:tblW w:w="9360" w:type="dxa"/>
+        <w:tblBorders>
+          <w:top w:val="single" w:sz="8" w:space="0" w:color="auto"/>
+          <w:left w:val="single" w:sz="8" w:space="0" w:color="auto"/>
+          <w:bottom w:val="single" w:sz="8" w:space="0" w:color="auto"/>
+          <w:right w:val="single" w:sz="8" w:space="0" w:color="auto"/>
+        </w:tblBorders>
+        <w:tblCellMar>
+          <w:top w:w="15" w:type="dxa"/>
+          <w:left w:w="15" w:type="dxa"/>
+          <w:bottom w:w="15" w:type="dxa"/>
+          <w:right w:w="15" w:type="dxa"/>
+        </w:tblCellMar>
+        <w:tblLook w:val="04A0" w:firstRow="1" w:lastRow="0" w:firstColumn="1" w:lastColumn="0" w:noHBand="0" w:noVBand="1"/>
+      </w:tblPr>
+      <w:tblGrid>
+        <w:gridCol w:w="9360"/>
+      </w:tblGrid>
+      <w:tr>
+        <w:tc>
+          <w:tcPr>
+            <w:tcW w:w="0" w:type="auto"/>
+            <w:shd w:val="clear" w:color="auto" w:fill="000000"/>
+            <w:tcMar>
+              <w:top w:w="86" w:type="dxa"/>
+              <w:left w:w="86" w:type="dxa"/>
+              <w:bottom w:w="86" w:type="dxa"/>
+              <w:right w:w="86" w:type="dxa"/>
+            </w:tcMar>
+            <w:vAlign w:val="center"/>
+            <w:hideMark/>
+          </w:tcPr>
+          <w:p>
+            <w:pPr>
+              <w:pStyle w:val="SectionHeading"/>
+            </w:pPr>
+            <w:r>
+              <w:t>Complications</w:t>
+            </w:r>
+          </w:p>
+        </w:tc>
+      </w:tr>
+      <w:tr>
+        <w:tc>
+          <w:tcPr>
+            <w:tcW w:w="0" w:type="auto"/>
+            <w:hideMark/>
+          </w:tcPr>
+          <w:tbl>
+            <w:tblPr>
+              <w:tblW w:w="5000" w:type="pct"/>
+              <w:tblCellMar>
+                <w:top w:w="15" w:type="dxa"/>
+                <w:left w:w="15" w:type="dxa"/>
+                <w:bottom w:w="15" w:type="dxa"/>
+                <w:right w:w="15" w:type="dxa"/>
+              </w:tblCellMar>
+              <w:tblLook w:val="04A0" w:firstRow="1" w:lastRow="0" w:firstColumn="1" w:lastColumn="0" w:noHBand="0" w:noVBand="1"/>
+            </w:tblPr>
+            <w:tblGrid>
+              <w:gridCol w:w="4491"/>
+              <w:gridCol w:w="4839"/>
+            </w:tblGrid>
             <w:tr>
               <w:tc>
                 <w:tcPr>
@@ -737,71 +795,16 @@
                 </w:tcPr>
                 <w:p>
                   <w:pPr>
-                    <w:rPr>
-                      <w:sz w:val="24"/>
-                      <w:szCs w:val="24"/>
-                    </w:rPr>
+                    <w:pStyle w:val="NoParagraphNormal"/>
                   </w:pPr>
                   <w:r>
-                    <w:t xml:space="preserve">Upon returning to </w:t>
-                  </w:r>
-                  <w:r>
                     <w:rPr>
                       <w:rStyle w:val="Strong"/>
-                      <w:i/>
-                      <w:iCs/>
-                    </w:rPr>
-                    <w:t>Akoros</w:t>
-                  </w:r>
-                  <w:r>
-                    <w:t xml:space="preserve">, you’re interrogated by </w:t>
-                  </w:r>
-                  <w:r>
-                    <w:rPr>
-                      <w:rStyle w:val="Strong"/>
-                      <w:i/>
-                      <w:iCs/>
-                    </w:rPr>
-                    <w:t>Inspector Vale</w:t>
-                  </w:r>
-                  <w:r>
-                    <w:t xml:space="preserve"> under the suspicion of working with Skovlan rebels.</w:t>
-                  </w:r>
-                </w:p>
-                <w:p>
-                  <w:pPr>
-                    <w:pStyle w:val="NoParagraphNormal"/>
-                    <w:rPr>
-                      <w:sz w:val="24"/>
-                      <w:szCs w:val="24"/>
-                    </w:rPr>
-                  </w:pPr>
-                  <w:r>
-                    <w:rPr>
-                      <w:rFonts w:ascii="Segoe UI Symbol" w:hAnsi="Segoe UI Symbol" w:cs="Segoe UI Symbol"/>
-                    </w:rPr>
-                    <w:t>❖</w:t>
-                  </w:r>
-                  <w:r>
-                    <w:t xml:space="preserve"> Harrow holds someone at gunpoint</w:t>
-                  </w:r>
-                </w:p>
-                <w:p>
-                  <w:pPr>
-                    <w:pStyle w:val="NoParagraphNormal"/>
-                    <w:rPr>
-                      <w:sz w:val="24"/>
-                      <w:szCs w:val="24"/>
-                    </w:rPr>
-                  </w:pPr>
-                  <w:r>
-                    <w:rPr>
-                      <w:rFonts w:ascii="Segoe UI Symbol" w:hAnsi="Segoe UI Symbol" w:cs="Segoe UI Symbol"/>
-                    </w:rPr>
-                    <w:t>❖</w:t>
-                  </w:r>
-                  <w:r>
-                    <w:t xml:space="preserve"> Unconvinced, Harrow tries to arrest you</w:t>
+                    </w:rPr>
+                    <w:t>Rival Gang Ambush:</w:t>
+                  </w:r>
+                  <w:r>
+                    <w:t xml:space="preserve"> A rival gang assaults the house, seeking Bazso Baz. Do you turn him over to them or defend the party?</w:t>
                   </w:r>
                 </w:p>
               </w:tc>
@@ -818,49 +821,16 @@
                 </w:tcPr>
                 <w:p>
                   <w:pPr>
-                    <w:rPr>
-                      <w:sz w:val="24"/>
-                      <w:szCs w:val="24"/>
-                    </w:rPr>
+                    <w:pStyle w:val="NoParagraphNormal"/>
                   </w:pPr>
                   <w:r>
-                    <w:t>While you talk with Veretta, Lord Rowan tries to detain her until the wedding.</w:t>
-                  </w:r>
-                </w:p>
-                <w:p>
-                  <w:pPr>
-                    <w:pStyle w:val="NoParagraphNormal"/>
-                    <w:rPr>
-                      <w:sz w:val="24"/>
-                      <w:szCs w:val="24"/>
-                    </w:rPr>
-                  </w:pPr>
-                  <w:r>
-                    <w:rPr>
-                      <w:rFonts w:ascii="Segoe UI Symbol" w:hAnsi="Segoe UI Symbol" w:cs="Segoe UI Symbol"/>
-                    </w:rPr>
-                    <w:t>❖</w:t>
-                  </w:r>
-                  <w:r>
-                    <w:t xml:space="preserve"> Marcus reveals that he stole the necklace when he discovered the affair</w:t>
-                  </w:r>
-                </w:p>
-                <w:p>
-                  <w:pPr>
-                    <w:pStyle w:val="NoParagraphNormal"/>
-                    <w:rPr>
-                      <w:sz w:val="24"/>
-                      <w:szCs w:val="24"/>
-                    </w:rPr>
-                  </w:pPr>
-                  <w:r>
-                    <w:rPr>
-                      <w:rFonts w:ascii="Segoe UI Symbol" w:hAnsi="Segoe UI Symbol" w:cs="Segoe UI Symbol"/>
-                    </w:rPr>
-                    <w:t>❖</w:t>
-                  </w:r>
-                  <w:r>
-                    <w:t xml:space="preserve"> Lars arrives to try and rescue Veretta</w:t>
+                    <w:rPr>
+                      <w:rStyle w:val="Strong"/>
+                    </w:rPr>
+                    <w:t>Guest Possessed:</w:t>
+                  </w:r>
+                  <w:r>
+                    <w:t xml:space="preserve"> A ghostly entity in the house materializes and possesses one of the attendants. Is it friendly or dangerous?</w:t>
                   </w:r>
                 </w:p>
               </w:tc>
@@ -871,16 +841,6 @@
       </w:tr>
     </w:tbl>
     <w:p/>
-    <w:p>
-      <w:pPr>
-        <w:tabs>
-          <w:tab w:val="left" w:pos="6878"/>
-        </w:tabs>
-      </w:pPr>
-      <w:r>
-        <w:tab/>
-      </w:r>
-    </w:p>
     <w:sectPr>
       <w:headerReference w:type="even" r:id="rId7"/>
       <w:headerReference w:type="default" r:id="rId8"/>
@@ -932,8 +892,6 @@
     <w:pPr>
       <w:jc w:val="center"/>
       <w:rPr>
-        <w:i/>
-        <w:iCs/>
         <w:color w:val="808080" w:themeColor="background1" w:themeShade="80"/>
         <w:sz w:val="12"/>
         <w:szCs w:val="12"/>
@@ -941,8 +899,6 @@
     </w:pPr>
     <w:r>
       <w:rPr>
-        <w:i/>
-        <w:iCs/>
         <w:color w:val="808080" w:themeColor="background1" w:themeShade="80"/>
         <w:sz w:val="12"/>
         <w:szCs w:val="12"/>
@@ -953,8 +909,6 @@
       <w:r>
         <w:rPr>
           <w:rStyle w:val="Hyperlink"/>
-          <w:i/>
-          <w:iCs/>
           <w:color w:val="808080" w:themeColor="background1" w:themeShade="80"/>
           <w:sz w:val="12"/>
           <w:szCs w:val="12"/>
@@ -964,8 +918,6 @@
     </w:hyperlink>
     <w:r>
       <w:rPr>
-        <w:i/>
-        <w:iCs/>
         <w:color w:val="808080" w:themeColor="background1" w:themeShade="80"/>
         <w:sz w:val="12"/>
         <w:szCs w:val="12"/>
@@ -974,30 +926,17 @@
     </w:r>
     <w:r>
       <w:rPr>
-        <w:i/>
-        <w:iCs/>
         <w:color w:val="808080" w:themeColor="background1" w:themeShade="80"/>
         <w:sz w:val="12"/>
         <w:szCs w:val="12"/>
       </w:rPr>
       <w:br/>
-    </w:r>
-    <w:r>
-      <w:rPr>
-        <w:i/>
-        <w:iCs/>
-        <w:color w:val="808080" w:themeColor="background1" w:themeShade="80"/>
-        <w:sz w:val="12"/>
-        <w:szCs w:val="12"/>
-      </w:rPr>
       <w:t>and licensed for our use under the Creative Commons Attribution 3.0 Unported license (</w:t>
     </w:r>
     <w:hyperlink r:id="rId2" w:history="1">
       <w:r>
         <w:rPr>
           <w:rStyle w:val="Hyperlink"/>
-          <w:i/>
-          <w:iCs/>
           <w:color w:val="808080" w:themeColor="background1" w:themeShade="80"/>
           <w:sz w:val="12"/>
           <w:szCs w:val="12"/>
@@ -1007,8 +946,6 @@
     </w:hyperlink>
     <w:r>
       <w:rPr>
-        <w:i/>
-        <w:iCs/>
         <w:color w:val="808080" w:themeColor="background1" w:themeShade="80"/>
         <w:sz w:val="12"/>
         <w:szCs w:val="12"/>
@@ -1066,6 +1003,8 @@
       <w:rPr>
         <w:rStyle w:val="SmallItalicsChar"/>
         <w:rFonts w:ascii="Georgia" w:hAnsi="Georgia"/>
+        <w:sz w:val="12"/>
+        <w:szCs w:val="12"/>
       </w:rPr>
     </w:pPr>
     <w:r>
@@ -1073,13 +1012,13 @@
         <w:noProof/>
       </w:rPr>
       <w:drawing>
-        <wp:anchor distT="0" distB="0" distL="114300" distR="114300" simplePos="0" relativeHeight="251658240" behindDoc="0" locked="0" layoutInCell="1" allowOverlap="1" wp14:anchorId="6649D7F0" wp14:editId="1F05F065">
+        <wp:anchor distT="0" distB="0" distL="114300" distR="114300" simplePos="0" relativeHeight="251658240" behindDoc="0" locked="0" layoutInCell="1" allowOverlap="1" wp14:anchorId="6649D7F0" wp14:editId="5C5AE017">
           <wp:simplePos x="0" y="0"/>
           <wp:positionH relativeFrom="column">
-            <wp:posOffset>2859405</wp:posOffset>
+            <wp:posOffset>3285821</wp:posOffset>
           </wp:positionH>
           <wp:positionV relativeFrom="paragraph">
-            <wp:posOffset>-31338</wp:posOffset>
+            <wp:posOffset>-29845</wp:posOffset>
           </wp:positionV>
           <wp:extent cx="320040" cy="211455"/>
           <wp:effectExtent l="0" t="0" r="0" b="0"/>
@@ -1129,16 +1068,22 @@
               </pic:pic>
             </a:graphicData>
           </a:graphic>
+          <wp14:sizeRelH relativeFrom="margin">
+            <wp14:pctWidth>0</wp14:pctWidth>
+          </wp14:sizeRelH>
+          <wp14:sizeRelV relativeFrom="margin">
+            <wp14:pctHeight>0</wp14:pctHeight>
+          </wp14:sizeRelV>
         </wp:anchor>
       </w:drawing>
     </w:r>
+    <w:bookmarkStart w:id="0" w:name="_Hlk152927385"/>
     <w:r>
       <w:rPr>
         <w:rStyle w:val="Strong"/>
       </w:rPr>
-      <w:t>The Rowan Affair</w:t>
+      <w:t>Party at Whitethorn House</w:t>
     </w:r>
-    <w:bookmarkStart w:id="0" w:name="_Hlk152927385"/>
     <w:r>
       <w:rPr>
         <w:rStyle w:val="Strong"/>
@@ -1150,8 +1095,6 @@
       <w:rPr>
         <w:rStyle w:val="SmallItalicsChar"/>
         <w:rFonts w:ascii="Georgia" w:hAnsi="Georgia"/>
-        <w:sz w:val="20"/>
-        <w:szCs w:val="20"/>
       </w:rPr>
       <w:t>by Olin Kirkland</w:t>
     </w:r>
@@ -1569,9 +1512,9 @@
   <w:style w:type="paragraph" w:default="1" w:styleId="Normal">
     <w:name w:val="Normal"/>
     <w:qFormat/>
-    <w:rsid w:val="001375C6"/>
+    <w:rsid w:val="00942736"/>
     <w:pPr>
-      <w:spacing w:afterLines="0" w:after="160"/>
+      <w:spacing w:afterLines="0"/>
     </w:pPr>
     <w:rPr>
       <w:rFonts w:ascii="Georgia" w:eastAsia="Times New Roman" w:hAnsi="Georgia" w:cs="Times New Roman"/>
@@ -1580,7 +1523,6 @@
       <w:sz w:val="20"/>
       <w:szCs w:val="20"/>
       <w:lang w:val="en-US"/>
-      <w14:ligatures w14:val="none"/>
     </w:rPr>
   </w:style>
   <w:style w:type="paragraph" w:styleId="Heading1">

</xml_diff>